<commit_message>
4/22 Add errorFlag pictures
</commit_message>
<xml_diff>
--- a/컴파일러_텀프로젝트_1_20202475_이동훈_20206802_임도연.docx
+++ b/컴파일러_텀프로젝트_1_20202475_이동훈_20206802_임도연.docx
@@ -1011,6 +1011,7 @@
                 <w:szCs w:val="24"/>
               </w:rPr>
             </w:pPr>
+            <w:proofErr w:type="spellStart"/>
             <w:r>
               <w:rPr>
                 <w:rFonts w:ascii="나눔스퀘어OTF" w:eastAsia="나눔스퀘어OTF" w:hAnsi="나눔스퀘어OTF" w:hint="eastAsia"/>
@@ -1019,13 +1020,32 @@
               </w:rPr>
               <w:t>i</w:t>
             </w:r>
+            <w:proofErr w:type="spellEnd"/>
             <w:r>
               <w:rPr>
                 <w:rFonts w:ascii="나눔스퀘어OTF" w:eastAsia="나눔스퀘어OTF" w:hAnsi="나눔스퀘어OTF"/>
                 <w:sz w:val="24"/>
                 <w:szCs w:val="24"/>
               </w:rPr>
-              <w:t>, j, k, abc, ab123, func1, …</w:t>
+              <w:t xml:space="preserve">, j, k, </w:t>
+            </w:r>
+            <w:proofErr w:type="spellStart"/>
+            <w:r>
+              <w:rPr>
+                <w:rFonts w:ascii="나눔스퀘어OTF" w:eastAsia="나눔스퀘어OTF" w:hAnsi="나눔스퀘어OTF"/>
+                <w:sz w:val="24"/>
+                <w:szCs w:val="24"/>
+              </w:rPr>
+              <w:t>abc</w:t>
+            </w:r>
+            <w:proofErr w:type="spellEnd"/>
+            <w:r>
+              <w:rPr>
+                <w:rFonts w:ascii="나눔스퀘어OTF" w:eastAsia="나눔스퀘어OTF" w:hAnsi="나눔스퀘어OTF"/>
+                <w:sz w:val="24"/>
+                <w:szCs w:val="24"/>
+              </w:rPr>
+              <w:t>, ab123, func1, …</w:t>
             </w:r>
           </w:p>
         </w:tc>
@@ -1886,6 +1906,7 @@
         </w:rPr>
         <w:t>‘</w:t>
       </w:r>
+      <w:proofErr w:type="spellStart"/>
       <w:r>
         <w:rPr>
           <w:rFonts w:ascii="나눔스퀘어OTF" w:eastAsia="나눔스퀘어OTF" w:hAnsi="나눔스퀘어OTF"/>
@@ -1894,6 +1915,7 @@
         </w:rPr>
         <w:t>i</w:t>
       </w:r>
+      <w:proofErr w:type="spellEnd"/>
       <w:r>
         <w:rPr>
           <w:rFonts w:ascii="나눔스퀘어OTF" w:eastAsia="나눔스퀘어OTF" w:hAnsi="나눔스퀘어OTF"/>
@@ -3474,6 +3496,7 @@
                 <w:szCs w:val="24"/>
               </w:rPr>
             </w:pPr>
+            <w:proofErr w:type="spellStart"/>
             <w:r>
               <w:rPr>
                 <w:rFonts w:ascii="나눔스퀘어OTF" w:eastAsia="나눔스퀘어OTF" w:hAnsi="나눔스퀘어OTF" w:hint="eastAsia"/>
@@ -3490,6 +3513,7 @@
               </w:rPr>
               <w:t>nt|INT|char|CHAR</w:t>
             </w:r>
+            <w:proofErr w:type="spellEnd"/>
           </w:p>
         </w:tc>
       </w:tr>
@@ -3732,6 +3756,7 @@
                 <w:szCs w:val="24"/>
               </w:rPr>
             </w:pPr>
+            <w:proofErr w:type="spellStart"/>
             <w:r>
               <w:rPr>
                 <w:rFonts w:ascii="나눔스퀘어OTF" w:eastAsia="나눔스퀘어OTF" w:hAnsi="나눔스퀘어OTF" w:hint="eastAsia"/>
@@ -3860,6 +3885,7 @@
               </w:rPr>
               <w:t>RETURN</w:t>
             </w:r>
+            <w:proofErr w:type="spellEnd"/>
           </w:p>
         </w:tc>
       </w:tr>
@@ -4678,7 +4704,7 @@
       <w:pPr>
         <w:jc w:val="left"/>
         <w:rPr>
-          <w:rFonts w:ascii="나눔스퀘어OTF" w:eastAsia="나눔스퀘어OTF" w:hAnsi="나눔스퀘어OTF" w:hint="eastAsia"/>
+          <w:rFonts w:ascii="나눔스퀘어OTF" w:eastAsia="나눔스퀘어OTF" w:hAnsi="나눔스퀘어OTF"/>
           <w:sz w:val="24"/>
           <w:szCs w:val="24"/>
         </w:rPr>
@@ -20543,18 +20569,34 @@
       <w:pPr>
         <w:jc w:val="left"/>
         <w:rPr>
+          <w:rFonts w:ascii="나눔스퀘어OTF Bold" w:eastAsia="나눔스퀘어OTF Bold" w:hAnsi="나눔스퀘어OTF Bold"/>
+          <w:sz w:val="32"/>
+          <w:szCs w:val="32"/>
+        </w:rPr>
+      </w:pPr>
+      <w:r>
+        <w:rPr>
           <w:rFonts w:ascii="나눔스퀘어OTF Bold" w:eastAsia="나눔스퀘어OTF Bold" w:hAnsi="나눔스퀘어OTF Bold" w:hint="eastAsia"/>
           <w:sz w:val="32"/>
           <w:szCs w:val="32"/>
         </w:rPr>
-      </w:pPr>
+        <w:t>(</w:t>
+      </w:r>
+      <w:r>
+        <w:rPr>
+          <w:rFonts w:ascii="나눔스퀘어OTF Bold" w:eastAsia="나눔스퀘어OTF Bold" w:hAnsi="나눔스퀘어OTF Bold"/>
+          <w:sz w:val="32"/>
+          <w:szCs w:val="32"/>
+        </w:rPr>
+        <w:t xml:space="preserve">1) </w:t>
+      </w:r>
       <w:r>
         <w:rPr>
           <w:rFonts w:ascii="나눔스퀘어OTF Bold" w:eastAsia="나눔스퀘어OTF Bold" w:hAnsi="나눔스퀘어OTF Bold" w:hint="eastAsia"/>
           <w:sz w:val="32"/>
           <w:szCs w:val="32"/>
         </w:rPr>
-        <w:t>(</w:t>
+        <w:t>P</w:t>
       </w:r>
       <w:r>
         <w:rPr>
@@ -20562,77 +20604,61 @@
           <w:sz w:val="32"/>
           <w:szCs w:val="32"/>
         </w:rPr>
-        <w:t xml:space="preserve">1) </w:t>
-      </w:r>
+        <w:t>rogram explanation</w:t>
+      </w:r>
+    </w:p>
+    <w:p>
+      <w:pPr>
+        <w:jc w:val="left"/>
+        <w:rPr>
+          <w:rFonts w:ascii="나눔스퀘어OTF Bold" w:eastAsia="나눔스퀘어OTF Bold" w:hAnsi="나눔스퀘어OTF Bold"/>
+          <w:sz w:val="24"/>
+          <w:szCs w:val="24"/>
+        </w:rPr>
+      </w:pPr>
       <w:r>
         <w:rPr>
           <w:rFonts w:ascii="나눔스퀘어OTF Bold" w:eastAsia="나눔스퀘어OTF Bold" w:hAnsi="나눔스퀘어OTF Bold" w:hint="eastAsia"/>
+          <w:sz w:val="24"/>
+          <w:szCs w:val="24"/>
+        </w:rPr>
+        <w:t>1</w:t>
+      </w:r>
+      <w:r>
+        <w:rPr>
+          <w:rFonts w:ascii="나눔스퀘어OTF Bold" w:eastAsia="나눔스퀘어OTF Bold" w:hAnsi="나눔스퀘어OTF Bold"/>
+          <w:sz w:val="24"/>
+          <w:szCs w:val="24"/>
+        </w:rPr>
+        <w:t>)</w:t>
+      </w:r>
+      <w:r>
+        <w:rPr>
+          <w:rFonts w:ascii="나눔스퀘어OTF Bold" w:eastAsia="나눔스퀘어OTF Bold" w:hAnsi="나눔스퀘어OTF Bold"/>
+          <w:sz w:val="24"/>
+          <w:szCs w:val="24"/>
+        </w:rPr>
+        <w:t xml:space="preserve"> Flag Setting</w:t>
+      </w:r>
+    </w:p>
+    <w:p>
+      <w:pPr>
+        <w:jc w:val="left"/>
+        <w:rPr>
           <w:sz w:val="32"/>
           <w:szCs w:val="32"/>
         </w:rPr>
-        <w:t>P</w:t>
-      </w:r>
-      <w:r>
-        <w:rPr>
-          <w:rFonts w:ascii="나눔스퀘어OTF Bold" w:eastAsia="나눔스퀘어OTF Bold" w:hAnsi="나눔스퀘어OTF Bold"/>
+      </w:pPr>
+      <w:r>
+        <w:rPr>
           <w:sz w:val="32"/>
           <w:szCs w:val="32"/>
         </w:rPr>
-        <w:t>rogram explanation</w:t>
-      </w:r>
-    </w:p>
-    <w:p>
-      <w:pPr>
-        <w:jc w:val="left"/>
-        <w:rPr>
-          <w:rFonts w:ascii="나눔스퀘어OTF Bold" w:eastAsia="나눔스퀘어OTF Bold" w:hAnsi="나눔스퀘어OTF Bold"/>
-          <w:sz w:val="24"/>
-          <w:szCs w:val="24"/>
-        </w:rPr>
-      </w:pPr>
-      <w:r>
-        <w:rPr>
-          <w:rFonts w:ascii="나눔스퀘어OTF Bold" w:eastAsia="나눔스퀘어OTF Bold" w:hAnsi="나눔스퀘어OTF Bold" w:hint="eastAsia"/>
-          <w:sz w:val="24"/>
-          <w:szCs w:val="24"/>
-        </w:rPr>
-        <w:t>1</w:t>
-      </w:r>
-      <w:r>
-        <w:rPr>
-          <w:rFonts w:ascii="나눔스퀘어OTF Bold" w:eastAsia="나눔스퀘어OTF Bold" w:hAnsi="나눔스퀘어OTF Bold"/>
-          <w:sz w:val="24"/>
-          <w:szCs w:val="24"/>
-        </w:rPr>
-        <w:t>)</w:t>
-      </w:r>
-      <w:r>
-        <w:rPr>
-          <w:rFonts w:ascii="나눔스퀘어OTF Bold" w:eastAsia="나눔스퀘어OTF Bold" w:hAnsi="나눔스퀘어OTF Bold"/>
-          <w:sz w:val="24"/>
-          <w:szCs w:val="24"/>
-        </w:rPr>
-        <w:t xml:space="preserve"> Flag Setting</w:t>
-      </w:r>
-    </w:p>
-    <w:p>
-      <w:pPr>
-        <w:jc w:val="left"/>
-        <w:rPr>
-          <w:sz w:val="32"/>
-          <w:szCs w:val="32"/>
-        </w:rPr>
-      </w:pPr>
-      <w:r>
-        <w:rPr>
-          <w:sz w:val="32"/>
-          <w:szCs w:val="32"/>
-        </w:rPr>
         <w:drawing>
-          <wp:inline distT="0" distB="0" distL="0" distR="0" wp14:anchorId="3A2ADB26" wp14:editId="4650871D">
-            <wp:extent cx="5762625" cy="946179"/>
-            <wp:effectExtent l="0" t="0" r="0" b="6350"/>
-            <wp:docPr id="17" name="그림 17" descr="텍스트, 실외이(가) 표시된 사진&#10;&#10;자동 생성된 설명"/>
+          <wp:inline distT="0" distB="0" distL="0" distR="0" wp14:anchorId="0067A29A" wp14:editId="11E662A8">
+            <wp:extent cx="5731510" cy="1132840"/>
+            <wp:effectExtent l="0" t="0" r="2540" b="0"/>
+            <wp:docPr id="21" name="그림 21"/>
             <wp:cNvGraphicFramePr>
               <a:graphicFrameLocks xmlns:a="http://schemas.openxmlformats.org/drawingml/2006/main" noChangeAspect="1"/>
             </wp:cNvGraphicFramePr>
@@ -20640,7 +20666,7 @@
               <a:graphicData uri="http://schemas.openxmlformats.org/drawingml/2006/picture">
                 <pic:pic xmlns:pic="http://schemas.openxmlformats.org/drawingml/2006/picture">
                   <pic:nvPicPr>
-                    <pic:cNvPr id="17" name="그림 17" descr="텍스트, 실외이(가) 표시된 사진&#10;&#10;자동 생성된 설명"/>
+                    <pic:cNvPr id="1" name=""/>
                     <pic:cNvPicPr/>
                   </pic:nvPicPr>
                   <pic:blipFill>
@@ -20652,7 +20678,7 @@
                   <pic:spPr>
                     <a:xfrm>
                       <a:off x="0" y="0"/>
-                      <a:ext cx="5778674" cy="948814"/>
+                      <a:ext cx="5731510" cy="1132840"/>
                     </a:xfrm>
                     <a:prstGeom prst="rect">
                       <a:avLst/>
@@ -20673,6 +20699,7 @@
           <w:sz w:val="22"/>
         </w:rPr>
       </w:pPr>
+      <w:proofErr w:type="spellStart"/>
       <w:r>
         <w:rPr>
           <w:rFonts w:ascii="나눔스퀘어OTF" w:eastAsia="나눔스퀘어OTF" w:hAnsi="나눔스퀘어OTF" w:hint="eastAsia"/>
@@ -20685,7 +20712,15 @@
           <w:rFonts w:ascii="나눔스퀘어OTF" w:eastAsia="나눔스퀘어OTF" w:hAnsi="나눔스퀘어OTF"/>
           <w:sz w:val="22"/>
         </w:rPr>
-        <w:t xml:space="preserve">tringFlag – </w:t>
+        <w:t>tringFlag</w:t>
+      </w:r>
+      <w:proofErr w:type="spellEnd"/>
+      <w:r>
+        <w:rPr>
+          <w:rFonts w:ascii="나눔스퀘어OTF" w:eastAsia="나눔스퀘어OTF" w:hAnsi="나눔스퀘어OTF"/>
+          <w:sz w:val="22"/>
+        </w:rPr>
+        <w:t xml:space="preserve"> – </w:t>
       </w:r>
       <w:r>
         <w:rPr>
@@ -20759,6 +20794,7 @@
           <w:sz w:val="22"/>
         </w:rPr>
       </w:pPr>
+      <w:proofErr w:type="spellStart"/>
       <w:r>
         <w:rPr>
           <w:rFonts w:ascii="나눔스퀘어OTF" w:eastAsia="나눔스퀘어OTF" w:hAnsi="나눔스퀘어OTF" w:hint="eastAsia"/>
@@ -20771,7 +20807,15 @@
           <w:rFonts w:ascii="나눔스퀘어OTF" w:eastAsia="나눔스퀘어OTF" w:hAnsi="나눔스퀘어OTF"/>
           <w:sz w:val="22"/>
         </w:rPr>
-        <w:t xml:space="preserve">ntegerFlag – </w:t>
+        <w:t>ntegerFlag</w:t>
+      </w:r>
+      <w:proofErr w:type="spellEnd"/>
+      <w:r>
+        <w:rPr>
+          <w:rFonts w:ascii="나눔스퀘어OTF" w:eastAsia="나눔스퀘어OTF" w:hAnsi="나눔스퀘어OTF"/>
+          <w:sz w:val="22"/>
+        </w:rPr>
+        <w:t xml:space="preserve"> – </w:t>
       </w:r>
       <w:r>
         <w:rPr>
@@ -20817,6 +20861,7 @@
           <w:sz w:val="22"/>
         </w:rPr>
       </w:pPr>
+      <w:proofErr w:type="spellStart"/>
       <w:r>
         <w:rPr>
           <w:rFonts w:ascii="나눔스퀘어OTF" w:eastAsia="나눔스퀘어OTF" w:hAnsi="나눔스퀘어OTF" w:hint="eastAsia"/>
@@ -20829,7 +20874,15 @@
           <w:rFonts w:ascii="나눔스퀘어OTF" w:eastAsia="나눔스퀘어OTF" w:hAnsi="나눔스퀘어OTF"/>
           <w:sz w:val="22"/>
         </w:rPr>
-        <w:t>eforeIntFlag – ‘-‘</w:t>
+        <w:t>eforeIntFlag</w:t>
+      </w:r>
+      <w:proofErr w:type="spellEnd"/>
+      <w:r>
+        <w:rPr>
+          <w:rFonts w:ascii="나눔스퀘어OTF" w:eastAsia="나눔스퀘어OTF" w:hAnsi="나눔스퀘어OTF"/>
+          <w:sz w:val="22"/>
+        </w:rPr>
+        <w:t xml:space="preserve"> – ‘-‘</w:t>
       </w:r>
       <w:r>
         <w:rPr>
@@ -20929,12 +20982,21 @@
         </w:rPr>
         <w:t xml:space="preserve"> </w:t>
       </w:r>
+      <w:proofErr w:type="spellStart"/>
       <w:r>
         <w:rPr>
           <w:rFonts w:ascii="나눔스퀘어OTF" w:eastAsia="나눔스퀘어OTF" w:hAnsi="나눔스퀘어OTF" w:hint="eastAsia"/>
           <w:sz w:val="22"/>
         </w:rPr>
-        <w:t>아닌경우 표시하지 않음으로 구분.</w:t>
+        <w:t>아닌경우</w:t>
+      </w:r>
+      <w:proofErr w:type="spellEnd"/>
+      <w:r>
+        <w:rPr>
+          <w:rFonts w:ascii="나눔스퀘어OTF" w:eastAsia="나눔스퀘어OTF" w:hAnsi="나눔스퀘어OTF" w:hint="eastAsia"/>
+          <w:sz w:val="22"/>
+        </w:rPr>
+        <w:t xml:space="preserve"> 표시하지 않음으로 구분.</w:t>
       </w:r>
     </w:p>
     <w:p>
@@ -20945,6 +21007,7 @@
           <w:sz w:val="22"/>
         </w:rPr>
       </w:pPr>
+      <w:proofErr w:type="spellStart"/>
       <w:r>
         <w:rPr>
           <w:rFonts w:ascii="나눔스퀘어OTF" w:eastAsia="나눔스퀘어OTF" w:hAnsi="나눔스퀘어OTF" w:hint="eastAsia"/>
@@ -20957,14 +21020,38 @@
           <w:rFonts w:ascii="나눔스퀘어OTF" w:eastAsia="나눔스퀘어OTF" w:hAnsi="나눔스퀘어OTF"/>
           <w:sz w:val="22"/>
         </w:rPr>
-        <w:t>oneFlag –</w:t>
+        <w:t>oneFlag</w:t>
+      </w:r>
+      <w:proofErr w:type="spellEnd"/>
+      <w:r>
+        <w:rPr>
+          <w:rFonts w:ascii="나눔스퀘어OTF" w:eastAsia="나눔스퀘어OTF" w:hAnsi="나눔스퀘어OTF"/>
+          <w:sz w:val="22"/>
+        </w:rPr>
+        <w:t xml:space="preserve"> –</w:t>
       </w:r>
       <w:r>
         <w:rPr>
           <w:rFonts w:ascii="나눔스퀘어OTF" w:eastAsia="나눔스퀘어OTF" w:hAnsi="나눔스퀘어OTF" w:hint="eastAsia"/>
           <w:sz w:val="22"/>
         </w:rPr>
-        <w:t xml:space="preserve"> 두 글자 짜리 비교 연산자를 체크하기 위해 사용하는 </w:t>
+        <w:t xml:space="preserve"> 두 글자 </w:t>
+      </w:r>
+      <w:proofErr w:type="spellStart"/>
+      <w:r>
+        <w:rPr>
+          <w:rFonts w:ascii="나눔스퀘어OTF" w:eastAsia="나눔스퀘어OTF" w:hAnsi="나눔스퀘어OTF" w:hint="eastAsia"/>
+          <w:sz w:val="22"/>
+        </w:rPr>
+        <w:t>짜리</w:t>
+      </w:r>
+      <w:proofErr w:type="spellEnd"/>
+      <w:r>
+        <w:rPr>
+          <w:rFonts w:ascii="나눔스퀘어OTF" w:eastAsia="나눔스퀘어OTF" w:hAnsi="나눔스퀘어OTF" w:hint="eastAsia"/>
+          <w:sz w:val="22"/>
+        </w:rPr>
+        <w:t xml:space="preserve"> 비교 연산자를 체크하기 위해 사용하는 </w:t>
       </w:r>
       <w:r>
         <w:rPr>
@@ -21006,7 +21093,23 @@
           <w:rFonts w:ascii="나눔스퀘어OTF" w:eastAsia="나눔스퀘어OTF" w:hAnsi="나눔스퀘어OTF" w:hint="eastAsia"/>
           <w:sz w:val="22"/>
         </w:rPr>
-        <w:t xml:space="preserve">를 표시해서 입력받고 바로 </w:t>
+        <w:t xml:space="preserve">를 표시해서 </w:t>
+      </w:r>
+      <w:proofErr w:type="spellStart"/>
+      <w:r>
+        <w:rPr>
+          <w:rFonts w:ascii="나눔스퀘어OTF" w:eastAsia="나눔스퀘어OTF" w:hAnsi="나눔스퀘어OTF" w:hint="eastAsia"/>
+          <w:sz w:val="22"/>
+        </w:rPr>
+        <w:t>입력받고</w:t>
+      </w:r>
+      <w:proofErr w:type="spellEnd"/>
+      <w:r>
+        <w:rPr>
+          <w:rFonts w:ascii="나눔스퀘어OTF" w:eastAsia="나눔스퀘어OTF" w:hAnsi="나눔스퀘어OTF" w:hint="eastAsia"/>
+          <w:sz w:val="22"/>
+        </w:rPr>
+        <w:t xml:space="preserve"> 바로 </w:t>
       </w:r>
       <w:r>
         <w:rPr>
@@ -21045,6 +21148,7 @@
           <w:sz w:val="22"/>
         </w:rPr>
       </w:pPr>
+      <w:proofErr w:type="spellStart"/>
       <w:r>
         <w:rPr>
           <w:rFonts w:ascii="나눔스퀘어OTF" w:eastAsia="나눔스퀘어OTF" w:hAnsi="나눔스퀘어OTF" w:hint="eastAsia"/>
@@ -21057,7 +21161,15 @@
           <w:rFonts w:ascii="나눔스퀘어OTF" w:eastAsia="나눔스퀘어OTF" w:hAnsi="나눔스퀘어OTF"/>
           <w:sz w:val="22"/>
         </w:rPr>
-        <w:t xml:space="preserve">ordFlag – </w:t>
+        <w:t>ordFlag</w:t>
+      </w:r>
+      <w:proofErr w:type="spellEnd"/>
+      <w:r>
+        <w:rPr>
+          <w:rFonts w:ascii="나눔스퀘어OTF" w:eastAsia="나눔스퀘어OTF" w:hAnsi="나눔스퀘어OTF"/>
+          <w:sz w:val="22"/>
+        </w:rPr>
+        <w:t xml:space="preserve"> – </w:t>
       </w:r>
       <w:r>
         <w:rPr>
@@ -21092,6 +21204,45 @@
       <w:pPr>
         <w:jc w:val="left"/>
         <w:rPr>
+          <w:rFonts w:ascii="나눔스퀘어OTF" w:eastAsia="나눔스퀘어OTF" w:hAnsi="나눔스퀘어OTF"/>
+          <w:sz w:val="22"/>
+        </w:rPr>
+      </w:pPr>
+      <w:proofErr w:type="spellStart"/>
+      <w:r>
+        <w:rPr>
+          <w:rFonts w:ascii="나눔스퀘어OTF" w:eastAsia="나눔스퀘어OTF" w:hAnsi="나눔스퀘어OTF" w:hint="eastAsia"/>
+          <w:sz w:val="22"/>
+        </w:rPr>
+        <w:t>e</w:t>
+      </w:r>
+      <w:r>
+        <w:rPr>
+          <w:rFonts w:ascii="나눔스퀘어OTF" w:eastAsia="나눔스퀘어OTF" w:hAnsi="나눔스퀘어OTF"/>
+          <w:sz w:val="22"/>
+        </w:rPr>
+        <w:t>rrorFlag</w:t>
+      </w:r>
+      <w:proofErr w:type="spellEnd"/>
+      <w:r>
+        <w:rPr>
+          <w:rFonts w:ascii="나눔스퀘어OTF" w:eastAsia="나눔스퀘어OTF" w:hAnsi="나눔스퀘어OTF"/>
+          <w:sz w:val="22"/>
+        </w:rPr>
+        <w:t xml:space="preserve"> – </w:t>
+      </w:r>
+      <w:r>
+        <w:rPr>
+          <w:rFonts w:ascii="나눔스퀘어OTF" w:eastAsia="나눔스퀘어OTF" w:hAnsi="나눔스퀘어OTF" w:hint="eastAsia"/>
+          <w:sz w:val="22"/>
+        </w:rPr>
+        <w:t>에러를 탐지하기 위한 용도</w:t>
+      </w:r>
+    </w:p>
+    <w:p>
+      <w:pPr>
+        <w:jc w:val="left"/>
+        <w:rPr>
           <w:rFonts w:ascii="나눔스퀘어" w:eastAsia="나눔스퀘어" w:hAnsi="나눔스퀘어"/>
           <w:sz w:val="22"/>
         </w:rPr>
@@ -21101,17 +21252,17 @@
       <w:pPr>
         <w:jc w:val="left"/>
         <w:rPr>
+          <w:rFonts w:ascii="나눔스퀘어OTF Bold" w:eastAsia="나눔스퀘어OTF Bold" w:hAnsi="나눔스퀘어OTF Bold"/>
+          <w:sz w:val="24"/>
+          <w:szCs w:val="24"/>
+        </w:rPr>
+      </w:pPr>
+      <w:r>
+        <w:rPr>
           <w:rFonts w:ascii="나눔스퀘어OTF Bold" w:eastAsia="나눔스퀘어OTF Bold" w:hAnsi="나눔스퀘어OTF Bold" w:hint="eastAsia"/>
           <w:sz w:val="24"/>
           <w:szCs w:val="24"/>
         </w:rPr>
-      </w:pPr>
-      <w:r>
-        <w:rPr>
-          <w:rFonts w:ascii="나눔스퀘어OTF Bold" w:eastAsia="나눔스퀘어OTF Bold" w:hAnsi="나눔스퀘어OTF Bold" w:hint="eastAsia"/>
-          <w:sz w:val="24"/>
-          <w:szCs w:val="24"/>
-        </w:rPr>
         <w:t>2</w:t>
       </w:r>
       <w:r>
@@ -21142,12 +21293,13 @@
       <w:r>
         <w:rPr>
           <w:rFonts w:ascii="나눔스퀘어" w:eastAsia="나눔스퀘어" w:hAnsi="나눔스퀘어"/>
+          <w:noProof/>
           <w:sz w:val="22"/>
         </w:rPr>
         <w:drawing>
-          <wp:inline distT="0" distB="0" distL="0" distR="0" wp14:anchorId="1C5148F2" wp14:editId="75683E68">
-            <wp:extent cx="3772426" cy="2800741"/>
-            <wp:effectExtent l="0" t="0" r="0" b="0"/>
+          <wp:inline distT="0" distB="0" distL="0" distR="0" wp14:anchorId="1C5148F2" wp14:editId="1BD91F82">
+            <wp:extent cx="3642360" cy="2704178"/>
+            <wp:effectExtent l="0" t="0" r="0" b="1270"/>
             <wp:docPr id="18" name="그림 18" descr="텍스트이(가) 표시된 사진&#10;&#10;자동 생성된 설명"/>
             <wp:cNvGraphicFramePr>
               <a:graphicFrameLocks xmlns:a="http://schemas.openxmlformats.org/drawingml/2006/main" noChangeAspect="1"/>
@@ -21168,7 +21320,7 @@
                   <pic:spPr>
                     <a:xfrm>
                       <a:off x="0" y="0"/>
-                      <a:ext cx="3772426" cy="2800741"/>
+                      <a:ext cx="3667234" cy="2722645"/>
                     </a:xfrm>
                     <a:prstGeom prst="rect">
                       <a:avLst/>
@@ -21194,6 +21346,7 @@
           <w:rFonts w:ascii="나눔스퀘어OTF" w:eastAsia="나눔스퀘어OTF" w:hAnsi="나눔스퀘어OTF" w:hint="eastAsia"/>
           <w:sz w:val="22"/>
         </w:rPr>
+        <w:lastRenderedPageBreak/>
         <w:t>후에 글자를 인식하기 위해 미리 구분을 해 놓았다.</w:t>
       </w:r>
       <w:r>
@@ -21250,29 +21403,21 @@
           <w:rFonts w:ascii="나눔스퀘어OTF" w:eastAsia="나눔스퀘어OTF" w:hAnsi="나눔스퀘어OTF" w:hint="eastAsia"/>
           <w:sz w:val="22"/>
         </w:rPr>
-        <w:t xml:space="preserve">등 </w:t>
+        <w:t xml:space="preserve">등 본 </w:t>
+      </w:r>
+      <w:r>
+        <w:rPr>
+          <w:rFonts w:ascii="나눔스퀘어OTF" w:eastAsia="나눔스퀘어OTF" w:hAnsi="나눔스퀘어OTF"/>
+          <w:sz w:val="22"/>
+        </w:rPr>
+        <w:t>analyzer</w:t>
       </w:r>
       <w:r>
         <w:rPr>
           <w:rFonts w:ascii="나눔스퀘어OTF" w:eastAsia="나눔스퀘어OTF" w:hAnsi="나눔스퀘어OTF" w:hint="eastAsia"/>
           <w:sz w:val="22"/>
         </w:rPr>
-        <w:lastRenderedPageBreak/>
-        <w:t xml:space="preserve">본 </w:t>
-      </w:r>
-      <w:r>
-        <w:rPr>
-          <w:rFonts w:ascii="나눔스퀘어OTF" w:eastAsia="나눔스퀘어OTF" w:hAnsi="나눔스퀘어OTF"/>
-          <w:sz w:val="22"/>
-        </w:rPr>
-        <w:t>analyzer</w:t>
-      </w:r>
-      <w:r>
-        <w:rPr>
-          <w:rFonts w:ascii="나눔스퀘어OTF" w:eastAsia="나눔스퀘어OTF" w:hAnsi="나눔스퀘어OTF" w:hint="eastAsia"/>
-          <w:sz w:val="22"/>
-        </w:rPr>
-        <w:t>에서 인식해야 할 글자들을 미리 구분 해 놓고 사용했다.</w:t>
+        <w:t>에서 인식해야 할 글자들을 미리 구분해 놓고 사용했다.</w:t>
       </w:r>
     </w:p>
     <w:p>
@@ -21337,6 +21482,7 @@
       <w:r>
         <w:rPr>
           <w:rFonts w:ascii="나눔스퀘어OTF" w:eastAsia="나눔스퀘어OTF" w:hAnsi="나눔스퀘어OTF"/>
+          <w:noProof/>
           <w:sz w:val="22"/>
         </w:rPr>
         <w:drawing>
@@ -21380,23 +21526,39 @@
       <w:pPr>
         <w:jc w:val="left"/>
         <w:rPr>
+          <w:rFonts w:ascii="나눔스퀘어OTF" w:eastAsia="나눔스퀘어OTF" w:hAnsi="나눔스퀘어OTF"/>
+          <w:sz w:val="22"/>
+        </w:rPr>
+      </w:pPr>
+      <w:r>
+        <w:rPr>
+          <w:rFonts w:ascii="나눔스퀘어OTF" w:eastAsia="나눔스퀘어OTF" w:hAnsi="나눔스퀘어OTF"/>
+          <w:sz w:val="22"/>
+        </w:rPr>
+        <w:t xml:space="preserve">output </w:t>
+      </w:r>
+      <w:r>
+        <w:rPr>
           <w:rFonts w:ascii="나눔스퀘어OTF" w:eastAsia="나눔스퀘어OTF" w:hAnsi="나눔스퀘어OTF" w:hint="eastAsia"/>
           <w:sz w:val="22"/>
         </w:rPr>
-      </w:pPr>
-      <w:r>
-        <w:rPr>
-          <w:rFonts w:ascii="나눔스퀘어OTF" w:eastAsia="나눔스퀘어OTF" w:hAnsi="나눔스퀘어OTF"/>
-          <w:sz w:val="22"/>
-        </w:rPr>
-        <w:t xml:space="preserve">output </w:t>
-      </w:r>
+        <w:t xml:space="preserve">리스트는 </w:t>
+      </w:r>
+      <w:proofErr w:type="spellStart"/>
       <w:r>
         <w:rPr>
           <w:rFonts w:ascii="나눔스퀘어OTF" w:eastAsia="나눔스퀘어OTF" w:hAnsi="나눔스퀘어OTF" w:hint="eastAsia"/>
           <w:sz w:val="22"/>
         </w:rPr>
-        <w:t>리스트는 토큰화한 값들을 저장하는 리스트이고,</w:t>
+        <w:t>토큰화한</w:t>
+      </w:r>
+      <w:proofErr w:type="spellEnd"/>
+      <w:r>
+        <w:rPr>
+          <w:rFonts w:ascii="나눔스퀘어OTF" w:eastAsia="나눔스퀘어OTF" w:hAnsi="나눔스퀘어OTF" w:hint="eastAsia"/>
+          <w:sz w:val="22"/>
+        </w:rPr>
+        <w:t xml:space="preserve"> 값들을 저장하는 리스트이고,</w:t>
       </w:r>
       <w:r>
         <w:rPr>
@@ -21410,7 +21572,23 @@
           <w:rFonts w:ascii="나눔스퀘어OTF" w:eastAsia="나눔스퀘어OTF" w:hAnsi="나눔스퀘어OTF" w:hint="eastAsia"/>
           <w:sz w:val="22"/>
         </w:rPr>
-        <w:t xml:space="preserve"> 변수는 토큰화할 </w:t>
+        <w:t xml:space="preserve"> 변수는 </w:t>
+      </w:r>
+      <w:proofErr w:type="spellStart"/>
+      <w:r>
+        <w:rPr>
+          <w:rFonts w:ascii="나눔스퀘어OTF" w:eastAsia="나눔스퀘어OTF" w:hAnsi="나눔스퀘어OTF" w:hint="eastAsia"/>
+          <w:sz w:val="22"/>
+        </w:rPr>
+        <w:t>토큰화할</w:t>
+      </w:r>
+      <w:proofErr w:type="spellEnd"/>
+      <w:r>
+        <w:rPr>
+          <w:rFonts w:ascii="나눔스퀘어OTF" w:eastAsia="나눔스퀘어OTF" w:hAnsi="나눔스퀘어OTF" w:hint="eastAsia"/>
+          <w:sz w:val="22"/>
+        </w:rPr>
+        <w:t xml:space="preserve"> </w:t>
       </w:r>
       <w:r>
         <w:rPr>
@@ -21435,6 +21613,7 @@
           <w:sz w:val="22"/>
         </w:rPr>
       </w:pPr>
+      <w:proofErr w:type="spellStart"/>
       <w:r>
         <w:rPr>
           <w:rFonts w:ascii="나눔스퀘어OTF" w:eastAsia="나눔스퀘어OTF" w:hAnsi="나눔스퀘어OTF" w:hint="eastAsia"/>
@@ -21449,6 +21628,7 @@
         </w:rPr>
         <w:t>est.c</w:t>
       </w:r>
+      <w:proofErr w:type="spellEnd"/>
       <w:r>
         <w:rPr>
           <w:rFonts w:ascii="나눔스퀘어OTF" w:eastAsia="나눔스퀘어OTF" w:hAnsi="나눔스퀘어OTF" w:hint="eastAsia"/>
@@ -21461,7 +21641,23 @@
           <w:rFonts w:ascii="나눔스퀘어OTF" w:eastAsia="나눔스퀘어OTF" w:hAnsi="나눔스퀘어OTF" w:hint="eastAsia"/>
           <w:sz w:val="22"/>
         </w:rPr>
-        <w:t xml:space="preserve"> 파일에서 C언어 코드를 받아와서 한 글자씩 </w:t>
+        <w:t xml:space="preserve"> 파일에서 C언어 코드를 받아와서 한 </w:t>
+      </w:r>
+      <w:proofErr w:type="spellStart"/>
+      <w:r>
+        <w:rPr>
+          <w:rFonts w:ascii="나눔스퀘어OTF" w:eastAsia="나눔스퀘어OTF" w:hAnsi="나눔스퀘어OTF" w:hint="eastAsia"/>
+          <w:sz w:val="22"/>
+        </w:rPr>
+        <w:t>글자씩</w:t>
+      </w:r>
+      <w:proofErr w:type="spellEnd"/>
+      <w:r>
+        <w:rPr>
+          <w:rFonts w:ascii="나눔스퀘어OTF" w:eastAsia="나눔스퀘어OTF" w:hAnsi="나눔스퀘어OTF" w:hint="eastAsia"/>
+          <w:sz w:val="22"/>
+        </w:rPr>
+        <w:t xml:space="preserve"> </w:t>
       </w:r>
       <w:r>
         <w:rPr>
@@ -21505,7 +21701,23 @@
           <w:rFonts w:ascii="나눔스퀘어OTF" w:eastAsia="나눔스퀘어OTF" w:hAnsi="나눔스퀘어OTF" w:hint="eastAsia"/>
           <w:sz w:val="22"/>
         </w:rPr>
-        <w:t>를 통해 다음 글자를 미리 입력받는 데,</w:t>
+        <w:t xml:space="preserve">를 통해 다음 글자를 미리 </w:t>
+      </w:r>
+      <w:proofErr w:type="spellStart"/>
+      <w:r>
+        <w:rPr>
+          <w:rFonts w:ascii="나눔스퀘어OTF" w:eastAsia="나눔스퀘어OTF" w:hAnsi="나눔스퀘어OTF" w:hint="eastAsia"/>
+          <w:sz w:val="22"/>
+        </w:rPr>
+        <w:t>입력받는</w:t>
+      </w:r>
+      <w:proofErr w:type="spellEnd"/>
+      <w:r>
+        <w:rPr>
+          <w:rFonts w:ascii="나눔스퀘어OTF" w:eastAsia="나눔스퀘어OTF" w:hAnsi="나눔스퀘어OTF" w:hint="eastAsia"/>
+          <w:sz w:val="22"/>
+        </w:rPr>
+        <w:t xml:space="preserve"> 데,</w:t>
       </w:r>
       <w:r>
         <w:rPr>
@@ -21562,20 +21774,22 @@
       <w:pPr>
         <w:jc w:val="left"/>
         <w:rPr>
-          <w:rFonts w:ascii="나눔스퀘어OTF" w:eastAsia="나눔스퀘어OTF" w:hAnsi="나눔스퀘어OTF"/>
-          <w:sz w:val="22"/>
-        </w:rPr>
-      </w:pPr>
-      <w:r>
-        <w:rPr>
-          <w:rFonts w:ascii="나눔스퀘어OTF" w:eastAsia="나눔스퀘어OTF" w:hAnsi="나눔스퀘어OTF"/>
-          <w:sz w:val="22"/>
+          <w:rFonts w:ascii="나눔스퀘어OTF Bold" w:eastAsia="나눔스퀘어OTF Bold" w:hAnsi="나눔스퀘어OTF Bold"/>
+          <w:sz w:val="24"/>
+          <w:szCs w:val="24"/>
+        </w:rPr>
+      </w:pPr>
+      <w:r>
+        <w:rPr>
+          <w:rFonts w:ascii="나눔스퀘어OTF Bold" w:eastAsia="나눔스퀘어OTF Bold" w:hAnsi="나눔스퀘어OTF Bold"/>
+          <w:sz w:val="24"/>
+          <w:szCs w:val="24"/>
         </w:rPr>
         <w:drawing>
-          <wp:inline distT="0" distB="0" distL="0" distR="0" wp14:anchorId="21B4A202" wp14:editId="5343F219">
-            <wp:extent cx="5731510" cy="1608455"/>
-            <wp:effectExtent l="0" t="0" r="2540" b="0"/>
-            <wp:docPr id="20" name="그림 20" descr="텍스트이(가) 표시된 사진&#10;&#10;자동 생성된 설명"/>
+          <wp:inline distT="0" distB="0" distL="0" distR="0" wp14:anchorId="2608A800" wp14:editId="21EFD720">
+            <wp:extent cx="5731510" cy="1936115"/>
+            <wp:effectExtent l="0" t="0" r="2540" b="6985"/>
+            <wp:docPr id="29" name="그림 29"/>
             <wp:cNvGraphicFramePr>
               <a:graphicFrameLocks xmlns:a="http://schemas.openxmlformats.org/drawingml/2006/main" noChangeAspect="1"/>
             </wp:cNvGraphicFramePr>
@@ -21583,7 +21797,7 @@
               <a:graphicData uri="http://schemas.openxmlformats.org/drawingml/2006/picture">
                 <pic:pic xmlns:pic="http://schemas.openxmlformats.org/drawingml/2006/picture">
                   <pic:nvPicPr>
-                    <pic:cNvPr id="20" name="그림 20" descr="텍스트이(가) 표시된 사진&#10;&#10;자동 생성된 설명"/>
+                    <pic:cNvPr id="1" name=""/>
                     <pic:cNvPicPr/>
                   </pic:nvPicPr>
                   <pic:blipFill>
@@ -21595,7 +21809,7 @@
                   <pic:spPr>
                     <a:xfrm>
                       <a:off x="0" y="0"/>
-                      <a:ext cx="5731510" cy="1608455"/>
+                      <a:ext cx="5731510" cy="1936115"/>
                     </a:xfrm>
                     <a:prstGeom prst="rect">
                       <a:avLst/>
@@ -21612,15 +21826,90 @@
       <w:pPr>
         <w:jc w:val="left"/>
         <w:rPr>
-          <w:rFonts w:ascii="나눔스퀘어OTF" w:eastAsia="나눔스퀘어OTF" w:hAnsi="나눔스퀘어OTF"/>
-          <w:sz w:val="22"/>
-        </w:rPr>
-      </w:pPr>
+          <w:rFonts w:ascii="나눔스퀘어OTF Bold" w:eastAsia="나눔스퀘어OTF Bold" w:hAnsi="나눔스퀘어OTF Bold" w:hint="eastAsia"/>
+          <w:sz w:val="24"/>
+          <w:szCs w:val="24"/>
+        </w:rPr>
+      </w:pPr>
+      <w:r>
+        <w:rPr>
+          <w:rFonts w:ascii="나눔스퀘어OTF" w:eastAsia="나눔스퀘어OTF" w:hAnsi="나눔스퀘어OTF"/>
+          <w:sz w:val="22"/>
+        </w:rPr>
+        <w:t>buff1</w:t>
+      </w:r>
       <w:r>
         <w:rPr>
           <w:rFonts w:ascii="나눔스퀘어OTF" w:eastAsia="나눔스퀘어OTF" w:hAnsi="나눔스퀘어OTF" w:hint="eastAsia"/>
           <w:sz w:val="22"/>
         </w:rPr>
+        <w:t xml:space="preserve">이 </w:t>
+      </w:r>
+      <w:r>
+        <w:rPr>
+          <w:rFonts w:ascii="나눔스퀘어OTF" w:eastAsia="나눔스퀘어OTF" w:hAnsi="나눔스퀘어OTF"/>
+          <w:sz w:val="22"/>
+        </w:rPr>
+        <w:t>LETTER, DIGIT, ZERO, WHITESPACE, MINUS, OPERATOR, OTHERS</w:t>
+      </w:r>
+      <w:r>
+        <w:rPr>
+          <w:rFonts w:ascii="나눔스퀘어OTF" w:eastAsia="나눔스퀘어OTF" w:hAnsi="나눔스퀘어OTF" w:hint="eastAsia"/>
+          <w:sz w:val="22"/>
+        </w:rPr>
+        <w:t>이 아니라면</w:t>
+      </w:r>
+      <w:r>
+        <w:rPr>
+          <w:rFonts w:ascii="나눔스퀘어OTF" w:eastAsia="나눔스퀘어OTF" w:hAnsi="나눔스퀘어OTF" w:hint="eastAsia"/>
+          <w:sz w:val="22"/>
+        </w:rPr>
+        <w:t xml:space="preserve"> </w:t>
+      </w:r>
+      <w:proofErr w:type="spellStart"/>
+      <w:r>
+        <w:rPr>
+          <w:rFonts w:ascii="나눔스퀘어OTF" w:eastAsia="나눔스퀘어OTF" w:hAnsi="나눔스퀘어OTF"/>
+          <w:sz w:val="22"/>
+        </w:rPr>
+        <w:t>errorFlag</w:t>
+      </w:r>
+      <w:proofErr w:type="spellEnd"/>
+      <w:r>
+        <w:rPr>
+          <w:rFonts w:ascii="나눔스퀘어OTF" w:eastAsia="나눔스퀘어OTF" w:hAnsi="나눔스퀘어OTF" w:hint="eastAsia"/>
+          <w:sz w:val="22"/>
+        </w:rPr>
+        <w:t>를 T</w:t>
+      </w:r>
+      <w:r>
+        <w:rPr>
+          <w:rFonts w:ascii="나눔스퀘어OTF" w:eastAsia="나눔스퀘어OTF" w:hAnsi="나눔스퀘어OTF"/>
+          <w:sz w:val="22"/>
+        </w:rPr>
+        <w:t>rue</w:t>
+      </w:r>
+      <w:r>
+        <w:rPr>
+          <w:rFonts w:ascii="나눔스퀘어OTF" w:eastAsia="나눔스퀘어OTF" w:hAnsi="나눔스퀘어OTF" w:hint="eastAsia"/>
+          <w:sz w:val="22"/>
+        </w:rPr>
+        <w:t>로 하고 나온다.</w:t>
+      </w:r>
+    </w:p>
+    <w:p>
+      <w:pPr>
+        <w:jc w:val="left"/>
+        <w:rPr>
+          <w:rFonts w:ascii="나눔스퀘어OTF" w:eastAsia="나눔스퀘어OTF" w:hAnsi="나눔스퀘어OTF"/>
+          <w:sz w:val="22"/>
+        </w:rPr>
+      </w:pPr>
+      <w:r>
+        <w:rPr>
+          <w:rFonts w:ascii="나눔스퀘어OTF" w:eastAsia="나눔스퀘어OTF" w:hAnsi="나눔스퀘어OTF" w:hint="eastAsia"/>
+          <w:sz w:val="22"/>
+        </w:rPr>
         <w:t>큰 따옴표가 입력되는 경우,</w:t>
       </w:r>
       <w:r>
@@ -21658,8 +21947,17 @@
           <w:rFonts w:ascii="나눔스퀘어OTF" w:eastAsia="나눔스퀘어OTF" w:hAnsi="나눔스퀘어OTF"/>
           <w:sz w:val="22"/>
         </w:rPr>
-        <w:t>, stringFlag</w:t>
-      </w:r>
+        <w:t xml:space="preserve">, </w:t>
+      </w:r>
+      <w:proofErr w:type="spellStart"/>
+      <w:r>
+        <w:rPr>
+          <w:rFonts w:ascii="나눔스퀘어OTF" w:eastAsia="나눔스퀘어OTF" w:hAnsi="나눔스퀘어OTF"/>
+          <w:sz w:val="22"/>
+        </w:rPr>
+        <w:t>stringFlag</w:t>
+      </w:r>
+      <w:proofErr w:type="spellEnd"/>
       <w:r>
         <w:rPr>
           <w:rFonts w:ascii="나눔스퀘어OTF" w:eastAsia="나눔스퀘어OTF" w:hAnsi="나눔스퀘어OTF" w:hint="eastAsia"/>
@@ -21742,6 +22040,7 @@
           <w:rFonts w:ascii="나눔스퀘어OTF" w:eastAsia="나눔스퀘어OTF" w:hAnsi="나눔스퀘어OTF"/>
           <w:sz w:val="22"/>
         </w:rPr>
+        <w:lastRenderedPageBreak/>
         <w:t xml:space="preserve">tokenize </w:t>
       </w:r>
       <w:r>
@@ -21851,6 +22150,7 @@
         </w:rPr>
         <w:t xml:space="preserve">이므로 </w:t>
       </w:r>
+      <w:proofErr w:type="spellStart"/>
       <w:r>
         <w:rPr>
           <w:rFonts w:ascii="나눔스퀘어OTF" w:eastAsia="나눔스퀘어OTF" w:hAnsi="나눔스퀘어OTF"/>
@@ -21858,6 +22158,7 @@
         </w:rPr>
         <w:t>beforeIntFlag</w:t>
       </w:r>
+      <w:proofErr w:type="spellEnd"/>
       <w:r>
         <w:rPr>
           <w:rFonts w:ascii="나눔스퀘어OTF" w:eastAsia="나눔스퀘어OTF" w:hAnsi="나눔스퀘어OTF" w:hint="eastAsia"/>
@@ -21907,6 +22208,7 @@
         </w:rPr>
         <w:t xml:space="preserve">이 종료되었으므로 </w:t>
       </w:r>
+      <w:proofErr w:type="spellStart"/>
       <w:r>
         <w:rPr>
           <w:rFonts w:ascii="나눔스퀘어OTF" w:eastAsia="나눔스퀘어OTF" w:hAnsi="나눔스퀘어OTF"/>
@@ -21914,6 +22216,7 @@
         </w:rPr>
         <w:t>stringFlag</w:t>
       </w:r>
+      <w:proofErr w:type="spellEnd"/>
       <w:r>
         <w:rPr>
           <w:rFonts w:ascii="나눔스퀘어OTF" w:eastAsia="나눔스퀘어OTF" w:hAnsi="나눔스퀘어OTF" w:hint="eastAsia"/>
@@ -21940,7 +22243,7 @@
       <w:pPr>
         <w:jc w:val="left"/>
         <w:rPr>
-          <w:rFonts w:ascii="나눔스퀘어OTF" w:eastAsia="나눔스퀘어OTF" w:hAnsi="나눔스퀘어OTF"/>
+          <w:rFonts w:ascii="나눔스퀘어OTF" w:eastAsia="나눔스퀘어OTF" w:hAnsi="나눔스퀘어OTF" w:hint="eastAsia"/>
           <w:sz w:val="22"/>
         </w:rPr>
       </w:pPr>
@@ -21949,66 +22252,69 @@
       <w:pPr>
         <w:jc w:val="left"/>
         <w:rPr>
-          <w:rFonts w:ascii="나눔스퀘어OTF" w:eastAsia="나눔스퀘어OTF" w:hAnsi="나눔스퀘어OTF"/>
-          <w:sz w:val="22"/>
-        </w:rPr>
-      </w:pPr>
+          <w:rFonts w:ascii="나눔스퀘어OTF Bold" w:eastAsia="나눔스퀘어OTF Bold" w:hAnsi="나눔스퀘어OTF Bold"/>
+          <w:sz w:val="24"/>
+          <w:szCs w:val="24"/>
+        </w:rPr>
+      </w:pPr>
+      <w:r>
+        <w:rPr>
+          <w:rFonts w:ascii="나눔스퀘어OTF Bold" w:eastAsia="나눔스퀘어OTF Bold" w:hAnsi="나눔스퀘어OTF Bold" w:hint="eastAsia"/>
+          <w:sz w:val="24"/>
+          <w:szCs w:val="24"/>
+        </w:rPr>
+        <w:t>5</w:t>
+      </w:r>
+      <w:r>
+        <w:rPr>
+          <w:rFonts w:ascii="나눔스퀘어OTF Bold" w:eastAsia="나눔스퀘어OTF Bold" w:hAnsi="나눔스퀘어OTF Bold"/>
+          <w:sz w:val="24"/>
+          <w:szCs w:val="24"/>
+        </w:rPr>
+        <w:t xml:space="preserve">) </w:t>
+      </w:r>
+      <w:proofErr w:type="spellStart"/>
+      <w:r>
+        <w:rPr>
+          <w:rFonts w:ascii="나눔스퀘어OTF Bold" w:eastAsia="나눔스퀘어OTF Bold" w:hAnsi="나눔스퀘어OTF Bold"/>
+          <w:sz w:val="24"/>
+          <w:szCs w:val="24"/>
+        </w:rPr>
+        <w:t>stringFlag</w:t>
+      </w:r>
+      <w:proofErr w:type="spellEnd"/>
+      <w:r>
+        <w:rPr>
+          <w:rFonts w:ascii="나눔스퀘어OTF Bold" w:eastAsia="나눔스퀘어OTF Bold" w:hAnsi="나눔스퀘어OTF Bold"/>
+          <w:sz w:val="24"/>
+          <w:szCs w:val="24"/>
+        </w:rPr>
+        <w:t xml:space="preserve"> &amp; </w:t>
+      </w:r>
+      <w:proofErr w:type="spellStart"/>
+      <w:r>
+        <w:rPr>
+          <w:rFonts w:ascii="나눔스퀘어OTF Bold" w:eastAsia="나눔스퀘어OTF Bold" w:hAnsi="나눔스퀘어OTF Bold"/>
+          <w:sz w:val="24"/>
+          <w:szCs w:val="24"/>
+        </w:rPr>
+        <w:t>doneFlag</w:t>
+      </w:r>
+      <w:proofErr w:type="spellEnd"/>
     </w:p>
     <w:p>
       <w:pPr>
         <w:jc w:val="left"/>
         <w:rPr>
-          <w:rFonts w:ascii="나눔스퀘어OTF" w:eastAsia="나눔스퀘어OTF" w:hAnsi="나눔스퀘어OTF"/>
-          <w:sz w:val="22"/>
-        </w:rPr>
-      </w:pPr>
-    </w:p>
-    <w:p>
-      <w:pPr>
-        <w:jc w:val="left"/>
-        <w:rPr>
-          <w:rFonts w:ascii="나눔스퀘어OTF Bold" w:eastAsia="나눔스퀘어OTF Bold" w:hAnsi="나눔스퀘어OTF Bold" w:hint="eastAsia"/>
-          <w:sz w:val="24"/>
-          <w:szCs w:val="24"/>
-        </w:rPr>
-      </w:pPr>
-      <w:r>
-        <w:rPr>
-          <w:rFonts w:ascii="나눔스퀘어OTF Bold" w:eastAsia="나눔스퀘어OTF Bold" w:hAnsi="나눔스퀘어OTF Bold" w:hint="eastAsia"/>
-          <w:sz w:val="24"/>
-          <w:szCs w:val="24"/>
-        </w:rPr>
-        <w:t>5</w:t>
-      </w:r>
-      <w:r>
-        <w:rPr>
           <w:rFonts w:ascii="나눔스퀘어OTF Bold" w:eastAsia="나눔스퀘어OTF Bold" w:hAnsi="나눔스퀘어OTF Bold"/>
           <w:sz w:val="24"/>
           <w:szCs w:val="24"/>
         </w:rPr>
-        <w:t xml:space="preserve">) </w:t>
-      </w:r>
+      </w:pPr>
       <w:r>
         <w:rPr>
           <w:rFonts w:ascii="나눔스퀘어OTF Bold" w:eastAsia="나눔스퀘어OTF Bold" w:hAnsi="나눔스퀘어OTF Bold"/>
-          <w:sz w:val="24"/>
-          <w:szCs w:val="24"/>
-        </w:rPr>
-        <w:t>stringFlag &amp; doneFlag</w:t>
-      </w:r>
-    </w:p>
-    <w:p>
-      <w:pPr>
-        <w:jc w:val="left"/>
-        <w:rPr>
-          <w:rFonts w:ascii="나눔스퀘어OTF Bold" w:eastAsia="나눔스퀘어OTF Bold" w:hAnsi="나눔스퀘어OTF Bold" w:hint="eastAsia"/>
-          <w:sz w:val="24"/>
-          <w:szCs w:val="24"/>
-        </w:rPr>
-      </w:pPr>
-      <w:r>
-        <w:rPr>
-          <w:rFonts w:ascii="나눔스퀘어OTF Bold" w:eastAsia="나눔스퀘어OTF Bold" w:hAnsi="나눔스퀘어OTF Bold"/>
+          <w:noProof/>
           <w:sz w:val="24"/>
           <w:szCs w:val="24"/>
         </w:rPr>
@@ -22083,8 +22389,17 @@
           <w:rFonts w:ascii="나눔스퀘어OTF" w:eastAsia="나눔스퀘어OTF" w:hAnsi="나눔스퀘어OTF"/>
           <w:sz w:val="22"/>
         </w:rPr>
-        <w:t xml:space="preserve"> stringFlag</w:t>
-      </w:r>
+        <w:t xml:space="preserve"> </w:t>
+      </w:r>
+      <w:proofErr w:type="spellStart"/>
+      <w:r>
+        <w:rPr>
+          <w:rFonts w:ascii="나눔스퀘어OTF" w:eastAsia="나눔스퀘어OTF" w:hAnsi="나눔스퀘어OTF"/>
+          <w:sz w:val="22"/>
+        </w:rPr>
+        <w:t>stringFlag</w:t>
+      </w:r>
+      <w:proofErr w:type="spellEnd"/>
       <w:r>
         <w:rPr>
           <w:rFonts w:ascii="나눔스퀘어OTF" w:eastAsia="나눔스퀘어OTF" w:hAnsi="나눔스퀘어OTF" w:hint="eastAsia"/>
@@ -22143,6 +22458,7 @@
           <w:sz w:val="22"/>
         </w:rPr>
       </w:pPr>
+      <w:proofErr w:type="spellStart"/>
       <w:r>
         <w:rPr>
           <w:rFonts w:ascii="나눔스퀘어OTF" w:eastAsia="나눔스퀘어OTF" w:hAnsi="나눔스퀘어OTF" w:hint="eastAsia"/>
@@ -22157,6 +22473,7 @@
         </w:rPr>
         <w:t>oneFlag</w:t>
       </w:r>
+      <w:proofErr w:type="spellEnd"/>
       <w:r>
         <w:rPr>
           <w:rFonts w:ascii="나눔스퀘어OTF" w:eastAsia="나눔스퀘어OTF" w:hAnsi="나눔스퀘어OTF" w:hint="eastAsia"/>
@@ -22285,6 +22602,7 @@
           <w:sz w:val="22"/>
         </w:rPr>
       </w:pPr>
+      <w:proofErr w:type="spellStart"/>
       <w:r>
         <w:rPr>
           <w:rFonts w:ascii="나눔스퀘어OTF" w:eastAsia="나눔스퀘어OTF" w:hAnsi="나눔스퀘어OTF" w:hint="eastAsia"/>
@@ -22299,6 +22617,7 @@
         </w:rPr>
         <w:t>eforeIntFlag</w:t>
       </w:r>
+      <w:proofErr w:type="spellEnd"/>
       <w:r>
         <w:rPr>
           <w:rFonts w:ascii="나눔스퀘어OTF" w:eastAsia="나눔스퀘어OTF" w:hAnsi="나눔스퀘어OTF" w:hint="eastAsia"/>
@@ -22311,8 +22630,17 @@
           <w:rFonts w:ascii="나눔스퀘어OTF" w:eastAsia="나눔스퀘어OTF" w:hAnsi="나눔스퀘어OTF"/>
           <w:sz w:val="22"/>
         </w:rPr>
-        <w:t>False, doneFlag</w:t>
-      </w:r>
+        <w:t xml:space="preserve">False, </w:t>
+      </w:r>
+      <w:proofErr w:type="spellStart"/>
+      <w:r>
+        <w:rPr>
+          <w:rFonts w:ascii="나눔스퀘어OTF" w:eastAsia="나눔스퀘어OTF" w:hAnsi="나눔스퀘어OTF"/>
+          <w:sz w:val="22"/>
+        </w:rPr>
+        <w:t>doneFlag</w:t>
+      </w:r>
+      <w:proofErr w:type="spellEnd"/>
       <w:r>
         <w:rPr>
           <w:rFonts w:ascii="나눔스퀘어OTF" w:eastAsia="나눔스퀘어OTF" w:hAnsi="나눔스퀘어OTF" w:hint="eastAsia"/>
@@ -22362,17 +22690,17 @@
       <w:pPr>
         <w:jc w:val="left"/>
         <w:rPr>
+          <w:rFonts w:ascii="나눔스퀘어OTF Bold" w:eastAsia="나눔스퀘어OTF Bold" w:hAnsi="나눔스퀘어OTF Bold"/>
+          <w:sz w:val="24"/>
+          <w:szCs w:val="24"/>
+        </w:rPr>
+      </w:pPr>
+      <w:r>
+        <w:rPr>
           <w:rFonts w:ascii="나눔스퀘어OTF Bold" w:eastAsia="나눔스퀘어OTF Bold" w:hAnsi="나눔스퀘어OTF Bold" w:hint="eastAsia"/>
           <w:sz w:val="24"/>
           <w:szCs w:val="24"/>
         </w:rPr>
-      </w:pPr>
-      <w:r>
-        <w:rPr>
-          <w:rFonts w:ascii="나눔스퀘어OTF Bold" w:eastAsia="나눔스퀘어OTF Bold" w:hAnsi="나눔스퀘어OTF Bold" w:hint="eastAsia"/>
-          <w:sz w:val="24"/>
-          <w:szCs w:val="24"/>
-        </w:rPr>
         <w:t>6</w:t>
       </w:r>
       <w:r>
@@ -22403,6 +22731,7 @@
       <w:r>
         <w:rPr>
           <w:rFonts w:ascii="나눔스퀘어OTF" w:eastAsia="나눔스퀘어OTF" w:hAnsi="나눔스퀘어OTF"/>
+          <w:noProof/>
           <w:sz w:val="22"/>
         </w:rPr>
         <w:drawing>
@@ -22723,7 +23052,7 @@
       <w:pPr>
         <w:jc w:val="left"/>
         <w:rPr>
-          <w:rFonts w:ascii="나눔스퀘어OTF" w:eastAsia="나눔스퀘어OTF" w:hAnsi="나눔스퀘어OTF"/>
+          <w:rFonts w:ascii="나눔스퀘어OTF" w:eastAsia="나눔스퀘어OTF" w:hAnsi="나눔스퀘어OTF" w:hint="eastAsia"/>
           <w:sz w:val="22"/>
         </w:rPr>
       </w:pPr>
@@ -22732,10 +23061,27 @@
       <w:pPr>
         <w:jc w:val="left"/>
         <w:rPr>
-          <w:rFonts w:ascii="나눔스퀘어OTF" w:eastAsia="나눔스퀘어OTF" w:hAnsi="나눔스퀘어OTF"/>
-          <w:sz w:val="22"/>
-        </w:rPr>
-      </w:pPr>
+          <w:rFonts w:ascii="나눔스퀘어OTF Bold" w:eastAsia="나눔스퀘어OTF Bold" w:hAnsi="나눔스퀘어OTF Bold"/>
+          <w:sz w:val="24"/>
+          <w:szCs w:val="24"/>
+        </w:rPr>
+      </w:pPr>
+      <w:r>
+        <w:rPr>
+          <w:rFonts w:ascii="나눔스퀘어OTF Bold" w:eastAsia="나눔스퀘어OTF Bold" w:hAnsi="나눔스퀘어OTF Bold" w:hint="eastAsia"/>
+          <w:sz w:val="24"/>
+          <w:szCs w:val="24"/>
+        </w:rPr>
+        <w:t>7</w:t>
+      </w:r>
+      <w:r>
+        <w:rPr>
+          <w:rFonts w:ascii="나눔스퀘어OTF Bold" w:eastAsia="나눔스퀘어OTF Bold" w:hAnsi="나눔스퀘어OTF Bold"/>
+          <w:sz w:val="24"/>
+          <w:szCs w:val="24"/>
+        </w:rPr>
+        <w:t>) ZERO &amp; DIGIT input</w:t>
+      </w:r>
     </w:p>
     <w:p>
       <w:pPr>
@@ -22745,53 +23091,10 @@
           <w:sz w:val="22"/>
         </w:rPr>
       </w:pPr>
-    </w:p>
-    <w:p>
-      <w:pPr>
-        <w:jc w:val="left"/>
-        <w:rPr>
-          <w:rFonts w:ascii="나눔스퀘어OTF" w:eastAsia="나눔스퀘어OTF" w:hAnsi="나눔스퀘어OTF"/>
-          <w:sz w:val="22"/>
-        </w:rPr>
-      </w:pPr>
-    </w:p>
-    <w:p>
-      <w:pPr>
-        <w:jc w:val="left"/>
-        <w:rPr>
-          <w:rFonts w:ascii="나눔스퀘어OTF Bold" w:eastAsia="나눔스퀘어OTF Bold" w:hAnsi="나눔스퀘어OTF Bold"/>
-          <w:sz w:val="24"/>
-          <w:szCs w:val="24"/>
-        </w:rPr>
-      </w:pPr>
-      <w:r>
-        <w:rPr>
-          <w:rFonts w:ascii="나눔스퀘어OTF Bold" w:eastAsia="나눔스퀘어OTF Bold" w:hAnsi="나눔스퀘어OTF Bold" w:hint="eastAsia"/>
-          <w:sz w:val="24"/>
-          <w:szCs w:val="24"/>
-        </w:rPr>
-        <w:t>7</w:t>
-      </w:r>
-      <w:r>
-        <w:rPr>
-          <w:rFonts w:ascii="나눔스퀘어OTF Bold" w:eastAsia="나눔스퀘어OTF Bold" w:hAnsi="나눔스퀘어OTF Bold"/>
-          <w:sz w:val="24"/>
-          <w:szCs w:val="24"/>
-        </w:rPr>
-        <w:t>) ZERO &amp; DIGIT input</w:t>
-      </w:r>
-    </w:p>
-    <w:p>
-      <w:pPr>
-        <w:jc w:val="left"/>
-        <w:rPr>
-          <w:rFonts w:ascii="나눔스퀘어OTF" w:eastAsia="나눔스퀘어OTF" w:hAnsi="나눔스퀘어OTF"/>
-          <w:sz w:val="22"/>
-        </w:rPr>
-      </w:pPr>
-      <w:r>
-        <w:rPr>
-          <w:rFonts w:ascii="나눔스퀘어OTF" w:eastAsia="나눔스퀘어OTF" w:hAnsi="나눔스퀘어OTF"/>
+      <w:r>
+        <w:rPr>
+          <w:rFonts w:ascii="나눔스퀘어OTF" w:eastAsia="나눔스퀘어OTF" w:hAnsi="나눔스퀘어OTF"/>
+          <w:noProof/>
           <w:sz w:val="22"/>
         </w:rPr>
         <w:drawing>
@@ -22981,6 +23284,7 @@
         </w:rPr>
         <w:t xml:space="preserve">의 경우 첫 시작이 숫자로 시작할 수 없기 때문에 무조건 </w:t>
       </w:r>
+      <w:proofErr w:type="spellStart"/>
       <w:r>
         <w:rPr>
           <w:rFonts w:ascii="나눔스퀘어OTF" w:eastAsia="나눔스퀘어OTF" w:hAnsi="나눔스퀘어OTF"/>
@@ -22988,6 +23292,7 @@
         </w:rPr>
         <w:t>wordFlag</w:t>
       </w:r>
+      <w:proofErr w:type="spellEnd"/>
       <w:r>
         <w:rPr>
           <w:rFonts w:ascii="나눔스퀘어OTF" w:eastAsia="나눔스퀘어OTF" w:hAnsi="나눔스퀘어OTF" w:hint="eastAsia"/>
@@ -23039,6 +23344,7 @@
           <w:sz w:val="22"/>
         </w:rPr>
       </w:pPr>
+      <w:proofErr w:type="spellStart"/>
       <w:r>
         <w:rPr>
           <w:rFonts w:ascii="나눔스퀘어OTF" w:eastAsia="나눔스퀘어OTF" w:hAnsi="나눔스퀘어OTF"/>
@@ -23046,6 +23352,7 @@
         </w:rPr>
         <w:t>integerFlag</w:t>
       </w:r>
+      <w:proofErr w:type="spellEnd"/>
       <w:r>
         <w:rPr>
           <w:rFonts w:ascii="나눔스퀘어OTF" w:eastAsia="나눔스퀘어OTF" w:hAnsi="나눔스퀘어OTF" w:hint="eastAsia"/>
@@ -23358,7 +23665,7 @@
       <w:pPr>
         <w:jc w:val="left"/>
         <w:rPr>
-          <w:rFonts w:ascii="나눔스퀘어OTF" w:eastAsia="나눔스퀘어OTF" w:hAnsi="나눔스퀘어OTF"/>
+          <w:rFonts w:ascii="나눔스퀘어OTF" w:eastAsia="나눔스퀘어OTF" w:hAnsi="나눔스퀘어OTF" w:hint="eastAsia"/>
           <w:sz w:val="22"/>
         </w:rPr>
       </w:pPr>
@@ -23367,24 +23674,49 @@
       <w:pPr>
         <w:jc w:val="left"/>
         <w:rPr>
-          <w:rFonts w:ascii="나눔스퀘어OTF" w:eastAsia="나눔스퀘어OTF" w:hAnsi="나눔스퀘어OTF"/>
-          <w:sz w:val="22"/>
-        </w:rPr>
-      </w:pPr>
+          <w:rFonts w:ascii="나눔스퀘어OTF Bold" w:eastAsia="나눔스퀘어OTF Bold" w:hAnsi="나눔스퀘어OTF Bold"/>
+          <w:sz w:val="24"/>
+          <w:szCs w:val="24"/>
+        </w:rPr>
+      </w:pPr>
+      <w:r>
+        <w:rPr>
+          <w:rFonts w:ascii="나눔스퀘어OTF Bold" w:eastAsia="나눔스퀘어OTF Bold" w:hAnsi="나눔스퀘어OTF Bold" w:hint="eastAsia"/>
+          <w:sz w:val="24"/>
+          <w:szCs w:val="24"/>
+        </w:rPr>
+        <w:lastRenderedPageBreak/>
+        <w:t>8</w:t>
+      </w:r>
+      <w:r>
+        <w:rPr>
+          <w:rFonts w:ascii="나눔스퀘어OTF Bold" w:eastAsia="나눔스퀘어OTF Bold" w:hAnsi="나눔스퀘어OTF Bold"/>
+          <w:sz w:val="24"/>
+          <w:szCs w:val="24"/>
+        </w:rPr>
+        <w:t xml:space="preserve">) </w:t>
+      </w:r>
+      <w:r>
+        <w:rPr>
+          <w:rFonts w:ascii="나눔스퀘어OTF Bold" w:eastAsia="나눔스퀘어OTF Bold" w:hAnsi="나눔스퀘어OTF Bold" w:hint="eastAsia"/>
+          <w:sz w:val="24"/>
+          <w:szCs w:val="24"/>
+        </w:rPr>
+        <w:t>O</w:t>
+      </w:r>
+      <w:r>
+        <w:rPr>
+          <w:rFonts w:ascii="나눔스퀘어OTF Bold" w:eastAsia="나눔스퀘어OTF Bold" w:hAnsi="나눔스퀘어OTF Bold"/>
+          <w:sz w:val="24"/>
+          <w:szCs w:val="24"/>
+        </w:rPr>
+        <w:t>perator &amp; MINUS input</w:t>
+      </w:r>
     </w:p>
     <w:p>
       <w:pPr>
         <w:jc w:val="left"/>
         <w:rPr>
-          <w:rFonts w:ascii="나눔스퀘어OTF" w:eastAsia="나눔스퀘어OTF" w:hAnsi="나눔스퀘어OTF"/>
-          <w:sz w:val="22"/>
-        </w:rPr>
-      </w:pPr>
-    </w:p>
-    <w:p>
-      <w:pPr>
-        <w:jc w:val="left"/>
-        <w:rPr>
           <w:rFonts w:ascii="나눔스퀘어OTF Bold" w:eastAsia="나눔스퀘어OTF Bold" w:hAnsi="나눔스퀘어OTF Bold" w:hint="eastAsia"/>
           <w:sz w:val="24"/>
           <w:szCs w:val="24"/>
@@ -23392,55 +23724,15 @@
       </w:pPr>
       <w:r>
         <w:rPr>
-          <w:rFonts w:ascii="나눔스퀘어OTF Bold" w:eastAsia="나눔스퀘어OTF Bold" w:hAnsi="나눔스퀘어OTF Bold" w:hint="eastAsia"/>
-          <w:sz w:val="24"/>
-          <w:szCs w:val="24"/>
-        </w:rPr>
-        <w:t>8</w:t>
-      </w:r>
-      <w:r>
-        <w:rPr>
           <w:rFonts w:ascii="나눔스퀘어OTF Bold" w:eastAsia="나눔스퀘어OTF Bold" w:hAnsi="나눔스퀘어OTF Bold"/>
           <w:sz w:val="24"/>
           <w:szCs w:val="24"/>
         </w:rPr>
-        <w:t xml:space="preserve">) </w:t>
-      </w:r>
-      <w:r>
-        <w:rPr>
-          <w:rFonts w:ascii="나눔스퀘어OTF Bold" w:eastAsia="나눔스퀘어OTF Bold" w:hAnsi="나눔스퀘어OTF Bold" w:hint="eastAsia"/>
-          <w:sz w:val="24"/>
-          <w:szCs w:val="24"/>
-        </w:rPr>
-        <w:t>O</w:t>
-      </w:r>
-      <w:r>
-        <w:rPr>
-          <w:rFonts w:ascii="나눔스퀘어OTF Bold" w:eastAsia="나눔스퀘어OTF Bold" w:hAnsi="나눔스퀘어OTF Bold"/>
-          <w:sz w:val="24"/>
-          <w:szCs w:val="24"/>
-        </w:rPr>
-        <w:t>perator &amp; MINUS input</w:t>
-      </w:r>
-    </w:p>
-    <w:p>
-      <w:pPr>
-        <w:jc w:val="left"/>
-        <w:rPr>
-          <w:rFonts w:ascii="나눔스퀘어OTF" w:eastAsia="나눔스퀘어OTF" w:hAnsi="나눔스퀘어OTF"/>
-          <w:sz w:val="22"/>
-        </w:rPr>
-      </w:pPr>
-      <w:r>
-        <w:rPr>
-          <w:rFonts w:ascii="나눔스퀘어OTF" w:eastAsia="나눔스퀘어OTF" w:hAnsi="나눔스퀘어OTF"/>
-          <w:sz w:val="22"/>
-        </w:rPr>
         <w:drawing>
-          <wp:inline distT="0" distB="0" distL="0" distR="0" wp14:anchorId="5A6C652F" wp14:editId="25ABB1DF">
-            <wp:extent cx="5731510" cy="1953895"/>
-            <wp:effectExtent l="0" t="0" r="2540" b="8255"/>
-            <wp:docPr id="25" name="그림 25" descr="텍스트이(가) 표시된 사진&#10;&#10;자동 생성된 설명"/>
+          <wp:inline distT="0" distB="0" distL="0" distR="0" wp14:anchorId="56DA9660" wp14:editId="628928B2">
+            <wp:extent cx="5731510" cy="2547620"/>
+            <wp:effectExtent l="0" t="0" r="2540" b="5080"/>
+            <wp:docPr id="38" name="그림 38"/>
             <wp:cNvGraphicFramePr>
               <a:graphicFrameLocks xmlns:a="http://schemas.openxmlformats.org/drawingml/2006/main" noChangeAspect="1"/>
             </wp:cNvGraphicFramePr>
@@ -23448,7 +23740,7 @@
               <a:graphicData uri="http://schemas.openxmlformats.org/drawingml/2006/picture">
                 <pic:pic xmlns:pic="http://schemas.openxmlformats.org/drawingml/2006/picture">
                   <pic:nvPicPr>
-                    <pic:cNvPr id="25" name="그림 25" descr="텍스트이(가) 표시된 사진&#10;&#10;자동 생성된 설명"/>
+                    <pic:cNvPr id="1" name=""/>
                     <pic:cNvPicPr/>
                   </pic:nvPicPr>
                   <pic:blipFill>
@@ -23460,7 +23752,7 @@
                   <pic:spPr>
                     <a:xfrm>
                       <a:off x="0" y="0"/>
-                      <a:ext cx="5731510" cy="1953895"/>
+                      <a:ext cx="5731510" cy="2547620"/>
                     </a:xfrm>
                     <a:prstGeom prst="rect">
                       <a:avLst/>
@@ -23614,8 +23906,17 @@
           <w:rFonts w:ascii="나눔스퀘어OTF" w:eastAsia="나눔스퀘어OTF" w:hAnsi="나눔스퀘어OTF"/>
           <w:sz w:val="22"/>
         </w:rPr>
-        <w:t xml:space="preserve"> beforeIntFlag</w:t>
-      </w:r>
+        <w:t xml:space="preserve"> </w:t>
+      </w:r>
+      <w:proofErr w:type="spellStart"/>
+      <w:r>
+        <w:rPr>
+          <w:rFonts w:ascii="나눔스퀘어OTF" w:eastAsia="나눔스퀘어OTF" w:hAnsi="나눔스퀘어OTF"/>
+          <w:sz w:val="22"/>
+        </w:rPr>
+        <w:t>beforeIntFlag</w:t>
+      </w:r>
+      <w:proofErr w:type="spellEnd"/>
       <w:r>
         <w:rPr>
           <w:rFonts w:ascii="나눔스퀘어OTF" w:eastAsia="나눔스퀘어OTF" w:hAnsi="나눔스퀘어OTF" w:hint="eastAsia"/>
@@ -23705,7 +24006,7 @@
       <w:pPr>
         <w:jc w:val="left"/>
         <w:rPr>
-          <w:rFonts w:ascii="나눔스퀘어OTF" w:eastAsia="나눔스퀘어OTF" w:hAnsi="나눔스퀘어OTF"/>
+          <w:rFonts w:ascii="나눔스퀘어OTF" w:eastAsia="나눔스퀘어OTF" w:hAnsi="나눔스퀘어OTF" w:hint="eastAsia"/>
           <w:sz w:val="22"/>
         </w:rPr>
       </w:pPr>
@@ -23714,18 +24015,34 @@
       <w:pPr>
         <w:jc w:val="left"/>
         <w:rPr>
+          <w:rFonts w:ascii="나눔스퀘어OTF Bold" w:eastAsia="나눔스퀘어OTF Bold" w:hAnsi="나눔스퀘어OTF Bold"/>
+          <w:sz w:val="24"/>
+          <w:szCs w:val="24"/>
+        </w:rPr>
+      </w:pPr>
+      <w:r>
+        <w:rPr>
           <w:rFonts w:ascii="나눔스퀘어OTF Bold" w:eastAsia="나눔스퀘어OTF Bold" w:hAnsi="나눔스퀘어OTF Bold" w:hint="eastAsia"/>
           <w:sz w:val="24"/>
           <w:szCs w:val="24"/>
         </w:rPr>
-      </w:pPr>
+        <w:t>9</w:t>
+      </w:r>
+      <w:r>
+        <w:rPr>
+          <w:rFonts w:ascii="나눔스퀘어OTF Bold" w:eastAsia="나눔스퀘어OTF Bold" w:hAnsi="나눔스퀘어OTF Bold"/>
+          <w:sz w:val="24"/>
+          <w:szCs w:val="24"/>
+        </w:rPr>
+        <w:t xml:space="preserve">) </w:t>
+      </w:r>
       <w:r>
         <w:rPr>
           <w:rFonts w:ascii="나눔스퀘어OTF Bold" w:eastAsia="나눔스퀘어OTF Bold" w:hAnsi="나눔스퀘어OTF Bold" w:hint="eastAsia"/>
           <w:sz w:val="24"/>
           <w:szCs w:val="24"/>
         </w:rPr>
-        <w:t>9</w:t>
+        <w:t>C</w:t>
       </w:r>
       <w:r>
         <w:rPr>
@@ -23733,22 +24050,6 @@
           <w:sz w:val="24"/>
           <w:szCs w:val="24"/>
         </w:rPr>
-        <w:t xml:space="preserve">) </w:t>
-      </w:r>
-      <w:r>
-        <w:rPr>
-          <w:rFonts w:ascii="나눔스퀘어OTF Bold" w:eastAsia="나눔스퀘어OTF Bold" w:hAnsi="나눔스퀘어OTF Bold" w:hint="eastAsia"/>
-          <w:sz w:val="24"/>
-          <w:szCs w:val="24"/>
-        </w:rPr>
-        <w:t>C</w:t>
-      </w:r>
-      <w:r>
-        <w:rPr>
-          <w:rFonts w:ascii="나눔스퀘어OTF Bold" w:eastAsia="나눔스퀘어OTF Bold" w:hAnsi="나눔스퀘어OTF Bold"/>
-          <w:sz w:val="24"/>
-          <w:szCs w:val="24"/>
-        </w:rPr>
         <w:t>ompare Operation &amp; Other characters input</w:t>
       </w:r>
     </w:p>
@@ -23763,6 +24064,7 @@
       <w:r>
         <w:rPr>
           <w:rFonts w:ascii="나눔스퀘어OTF" w:eastAsia="나눔스퀘어OTF" w:hAnsi="나눔스퀘어OTF"/>
+          <w:noProof/>
           <w:sz w:val="22"/>
         </w:rPr>
         <w:drawing>
@@ -24085,6 +24387,7 @@
         </w:rPr>
         <w:t xml:space="preserve"> </w:t>
       </w:r>
+      <w:proofErr w:type="spellStart"/>
       <w:r>
         <w:rPr>
           <w:rFonts w:ascii="나눔스퀘어OTF" w:eastAsia="나눔스퀘어OTF" w:hAnsi="나눔스퀘어OTF" w:hint="eastAsia"/>
@@ -24099,6 +24402,7 @@
         </w:rPr>
         <w:t>oneFlag</w:t>
       </w:r>
+      <w:proofErr w:type="spellEnd"/>
       <w:r>
         <w:rPr>
           <w:rFonts w:ascii="나눔스퀘어OTF" w:eastAsia="나눔스퀘어OTF" w:hAnsi="나눔스퀘어OTF" w:hint="eastAsia"/>
@@ -24186,9 +24490,9 @@
       <w:r>
         <w:rPr>
           <w:rFonts w:ascii="나눔스퀘어OTF" w:eastAsia="나눔스퀘어OTF" w:hAnsi="나눔스퀘어OTF"/>
-          <w:sz w:val="22"/>
-        </w:rPr>
-        <w:lastRenderedPageBreak/>
+          <w:noProof/>
+          <w:sz w:val="22"/>
+        </w:rPr>
         <w:drawing>
           <wp:inline distT="0" distB="0" distL="0" distR="0" wp14:anchorId="00FE3F5A" wp14:editId="34D11A4A">
             <wp:extent cx="2657846" cy="257211"/>
@@ -24239,6 +24543,7 @@
           <w:rFonts w:ascii="나눔스퀘어OTF" w:eastAsia="나눔스퀘어OTF" w:hAnsi="나눔스퀘어OTF" w:hint="eastAsia"/>
           <w:sz w:val="22"/>
         </w:rPr>
+        <w:lastRenderedPageBreak/>
         <w:t>b</w:t>
       </w:r>
       <w:r>
@@ -24344,20 +24649,22 @@
       <w:pPr>
         <w:jc w:val="left"/>
         <w:rPr>
-          <w:rFonts w:ascii="나눔스퀘어OTF" w:eastAsia="나눔스퀘어OTF" w:hAnsi="나눔스퀘어OTF"/>
-          <w:sz w:val="22"/>
-        </w:rPr>
-      </w:pPr>
-      <w:r>
-        <w:rPr>
-          <w:rFonts w:ascii="나눔스퀘어OTF" w:eastAsia="나눔스퀘어OTF" w:hAnsi="나눔스퀘어OTF"/>
-          <w:sz w:val="22"/>
+          <w:rFonts w:ascii="나눔스퀘어OTF Bold" w:eastAsia="나눔스퀘어OTF Bold" w:hAnsi="나눔스퀘어OTF Bold" w:hint="eastAsia"/>
+          <w:sz w:val="24"/>
+          <w:szCs w:val="24"/>
+        </w:rPr>
+      </w:pPr>
+      <w:r>
+        <w:rPr>
+          <w:rFonts w:ascii="나눔스퀘어OTF Bold" w:eastAsia="나눔스퀘어OTF Bold" w:hAnsi="나눔스퀘어OTF Bold"/>
+          <w:sz w:val="24"/>
+          <w:szCs w:val="24"/>
         </w:rPr>
         <w:drawing>
-          <wp:inline distT="0" distB="0" distL="0" distR="0" wp14:anchorId="07D8309A" wp14:editId="0BCD3E3E">
-            <wp:extent cx="5058481" cy="1505160"/>
-            <wp:effectExtent l="0" t="0" r="8890" b="0"/>
-            <wp:docPr id="28" name="그림 28" descr="텍스트이(가) 표시된 사진&#10;&#10;자동 생성된 설명"/>
+          <wp:inline distT="0" distB="0" distL="0" distR="0" wp14:anchorId="0E2A0FCA" wp14:editId="7EAC608A">
+            <wp:extent cx="5486875" cy="2126164"/>
+            <wp:effectExtent l="0" t="0" r="0" b="7620"/>
+            <wp:docPr id="39" name="그림 39"/>
             <wp:cNvGraphicFramePr>
               <a:graphicFrameLocks xmlns:a="http://schemas.openxmlformats.org/drawingml/2006/main" noChangeAspect="1"/>
             </wp:cNvGraphicFramePr>
@@ -24365,7 +24672,7 @@
               <a:graphicData uri="http://schemas.openxmlformats.org/drawingml/2006/picture">
                 <pic:pic xmlns:pic="http://schemas.openxmlformats.org/drawingml/2006/picture">
                   <pic:nvPicPr>
-                    <pic:cNvPr id="28" name="그림 28" descr="텍스트이(가) 표시된 사진&#10;&#10;자동 생성된 설명"/>
+                    <pic:cNvPr id="1" name=""/>
                     <pic:cNvPicPr/>
                   </pic:nvPicPr>
                   <pic:blipFill>
@@ -24377,7 +24684,7 @@
                   <pic:spPr>
                     <a:xfrm>
                       <a:off x="0" y="0"/>
-                      <a:ext cx="5058481" cy="1505160"/>
+                      <a:ext cx="5486875" cy="2126164"/>
                     </a:xfrm>
                     <a:prstGeom prst="rect">
                       <a:avLst/>
@@ -24398,6 +24705,7 @@
           <w:sz w:val="22"/>
         </w:rPr>
       </w:pPr>
+      <w:proofErr w:type="spellStart"/>
       <w:r>
         <w:rPr>
           <w:rFonts w:ascii="나눔스퀘어OTF" w:eastAsia="나눔스퀘어OTF" w:hAnsi="나눔스퀘어OTF" w:hint="eastAsia"/>
@@ -24410,14 +24718,121 @@
           <w:rFonts w:ascii="나눔스퀘어OTF" w:eastAsia="나눔스퀘어OTF" w:hAnsi="나눔스퀘어OTF"/>
           <w:sz w:val="22"/>
         </w:rPr>
-        <w:t xml:space="preserve">est.out </w:t>
+        <w:t>est.out</w:t>
+      </w:r>
+      <w:proofErr w:type="spellEnd"/>
+      <w:r>
+        <w:rPr>
+          <w:rFonts w:ascii="나눔스퀘어OTF" w:eastAsia="나눔스퀘어OTF" w:hAnsi="나눔스퀘어OTF"/>
+          <w:sz w:val="22"/>
+        </w:rPr>
+        <w:t xml:space="preserve"> </w:t>
       </w:r>
       <w:r>
         <w:rPr>
           <w:rFonts w:ascii="나눔스퀘어OTF" w:eastAsia="나눔스퀘어OTF" w:hAnsi="나눔스퀘어OTF" w:hint="eastAsia"/>
           <w:sz w:val="22"/>
         </w:rPr>
-        <w:t>파일에 토큰화한 결과를 출력하게 된다.</w:t>
+        <w:t xml:space="preserve">파일에 </w:t>
+      </w:r>
+      <w:proofErr w:type="spellStart"/>
+      <w:r>
+        <w:rPr>
+          <w:rFonts w:ascii="나눔스퀘어OTF" w:eastAsia="나눔스퀘어OTF" w:hAnsi="나눔스퀘어OTF" w:hint="eastAsia"/>
+          <w:sz w:val="22"/>
+        </w:rPr>
+        <w:t>토큰화한</w:t>
+      </w:r>
+      <w:proofErr w:type="spellEnd"/>
+      <w:r>
+        <w:rPr>
+          <w:rFonts w:ascii="나눔스퀘어OTF" w:eastAsia="나눔스퀘어OTF" w:hAnsi="나눔스퀘어OTF" w:hint="eastAsia"/>
+          <w:sz w:val="22"/>
+        </w:rPr>
+        <w:t xml:space="preserve"> 결과를 출력하게 된다.</w:t>
+      </w:r>
+    </w:p>
+    <w:p>
+      <w:pPr>
+        <w:jc w:val="left"/>
+        <w:rPr>
+          <w:rFonts w:ascii="나눔스퀘어OTF" w:eastAsia="나눔스퀘어OTF" w:hAnsi="나눔스퀘어OTF" w:hint="eastAsia"/>
+          <w:sz w:val="22"/>
+        </w:rPr>
+      </w:pPr>
+      <w:r>
+        <w:rPr>
+          <w:rFonts w:ascii="나눔스퀘어OTF" w:eastAsia="나눔스퀘어OTF" w:hAnsi="나눔스퀘어OTF" w:hint="eastAsia"/>
+          <w:sz w:val="22"/>
+        </w:rPr>
+        <w:t xml:space="preserve">만약 </w:t>
+      </w:r>
+      <w:proofErr w:type="spellStart"/>
+      <w:r>
+        <w:rPr>
+          <w:rFonts w:ascii="나눔스퀘어OTF" w:eastAsia="나눔스퀘어OTF" w:hAnsi="나눔스퀘어OTF"/>
+          <w:sz w:val="22"/>
+        </w:rPr>
+        <w:t>errorFlag</w:t>
+      </w:r>
+      <w:proofErr w:type="spellEnd"/>
+      <w:r>
+        <w:rPr>
+          <w:rFonts w:ascii="나눔스퀘어OTF" w:eastAsia="나눔스퀘어OTF" w:hAnsi="나눔스퀘어OTF" w:hint="eastAsia"/>
+          <w:sz w:val="22"/>
+        </w:rPr>
+        <w:t xml:space="preserve">가 </w:t>
+      </w:r>
+      <w:r>
+        <w:rPr>
+          <w:rFonts w:ascii="나눔스퀘어OTF" w:eastAsia="나눔스퀘어OTF" w:hAnsi="나눔스퀘어OTF"/>
+          <w:sz w:val="22"/>
+        </w:rPr>
+        <w:t>True</w:t>
+      </w:r>
+      <w:r>
+        <w:rPr>
+          <w:rFonts w:ascii="나눔스퀘어OTF" w:eastAsia="나눔스퀘어OTF" w:hAnsi="나눔스퀘어OTF" w:hint="eastAsia"/>
+          <w:sz w:val="22"/>
+        </w:rPr>
+        <w:t xml:space="preserve">라면 </w:t>
+      </w:r>
+      <w:r>
+        <w:rPr>
+          <w:rFonts w:ascii="나눔스퀘어OTF" w:eastAsia="나눔스퀘어OTF" w:hAnsi="나눔스퀘어OTF"/>
+          <w:sz w:val="22"/>
+        </w:rPr>
+        <w:t>“</w:t>
+      </w:r>
+      <w:r>
+        <w:rPr>
+          <w:rFonts w:ascii="나눔스퀘어OTF" w:eastAsia="나눔스퀘어OTF" w:hAnsi="나눔스퀘어OTF" w:hint="eastAsia"/>
+          <w:sz w:val="22"/>
+        </w:rPr>
+        <w:t>E</w:t>
+      </w:r>
+      <w:r>
+        <w:rPr>
+          <w:rFonts w:ascii="나눔스퀘어OTF" w:eastAsia="나눔스퀘어OTF" w:hAnsi="나눔스퀘어OTF"/>
+          <w:sz w:val="22"/>
+        </w:rPr>
+        <w:t>rror”</w:t>
+      </w:r>
+      <w:proofErr w:type="spellStart"/>
+      <w:r>
+        <w:rPr>
+          <w:rFonts w:ascii="나눔스퀘어OTF" w:eastAsia="나눔스퀘어OTF" w:hAnsi="나눔스퀘어OTF" w:hint="eastAsia"/>
+          <w:sz w:val="22"/>
+        </w:rPr>
+        <w:t>를</w:t>
+      </w:r>
+      <w:proofErr w:type="spellEnd"/>
+      <w:r>
+        <w:rPr>
+          <w:rFonts w:ascii="나눔스퀘어OTF" w:eastAsia="나눔스퀘어OTF" w:hAnsi="나눔스퀘어OTF" w:hint="eastAsia"/>
+          <w:sz w:val="22"/>
+        </w:rPr>
+        <w:t xml:space="preserve"> 출력한다.</w:t>
       </w:r>
     </w:p>
     <w:p>
@@ -24627,6 +25042,7 @@
       <w:r>
         <w:rPr>
           <w:rFonts w:ascii="나눔스퀘어OTF Bold" w:eastAsia="나눔스퀘어OTF Bold" w:hAnsi="나눔스퀘어OTF Bold"/>
+          <w:noProof/>
           <w:sz w:val="24"/>
           <w:szCs w:val="24"/>
         </w:rPr>
@@ -24696,6 +25112,7 @@
       <w:r>
         <w:rPr>
           <w:rFonts w:ascii="나눔스퀘어OTF Bold" w:eastAsia="나눔스퀘어OTF Bold" w:hAnsi="나눔스퀘어OTF Bold"/>
+          <w:noProof/>
           <w:sz w:val="24"/>
           <w:szCs w:val="24"/>
         </w:rPr>
@@ -24894,7 +25311,6 @@
           <w:sz w:val="24"/>
           <w:szCs w:val="24"/>
         </w:rPr>
-        <w:lastRenderedPageBreak/>
         <w:t>2</w:t>
       </w:r>
       <w:r>
@@ -24918,6 +25334,7 @@
       <w:r>
         <w:rPr>
           <w:rFonts w:ascii="나눔스퀘어OTF Bold" w:eastAsia="나눔스퀘어OTF Bold" w:hAnsi="나눔스퀘어OTF Bold"/>
+          <w:noProof/>
           <w:sz w:val="24"/>
           <w:szCs w:val="24"/>
         </w:rPr>
@@ -24980,6 +25397,7 @@
       <w:r>
         <w:rPr>
           <w:rFonts w:ascii="나눔스퀘어OTF Bold" w:eastAsia="나눔스퀘어OTF Bold" w:hAnsi="나눔스퀘어OTF Bold"/>
+          <w:noProof/>
           <w:sz w:val="24"/>
           <w:szCs w:val="24"/>
         </w:rPr>
@@ -25174,6 +25592,7 @@
       <w:r>
         <w:rPr>
           <w:rFonts w:ascii="나눔스퀘어OTF Bold" w:eastAsia="나눔스퀘어OTF Bold" w:hAnsi="나눔스퀘어OTF Bold"/>
+          <w:noProof/>
           <w:sz w:val="24"/>
           <w:szCs w:val="24"/>
         </w:rPr>
@@ -25236,6 +25655,7 @@
       <w:r>
         <w:rPr>
           <w:rFonts w:ascii="나눔스퀘어OTF Bold" w:eastAsia="나눔스퀘어OTF Bold" w:hAnsi="나눔스퀘어OTF Bold"/>
+          <w:noProof/>
           <w:sz w:val="24"/>
           <w:szCs w:val="24"/>
         </w:rPr>
@@ -25467,7 +25887,6 @@
           <w:sz w:val="24"/>
           <w:szCs w:val="24"/>
         </w:rPr>
-        <w:lastRenderedPageBreak/>
         <w:t>4</w:t>
       </w:r>
       <w:r>
@@ -25509,14 +25928,15 @@
       <w:pPr>
         <w:jc w:val="left"/>
         <w:rPr>
-          <w:rFonts w:ascii="나눔스퀘어OTF Bold" w:eastAsia="나눔스퀘어OTF Bold" w:hAnsi="나눔스퀘어OTF Bold" w:hint="eastAsia"/>
-          <w:sz w:val="24"/>
-          <w:szCs w:val="24"/>
-        </w:rPr>
-      </w:pPr>
-      <w:r>
-        <w:rPr>
           <w:rFonts w:ascii="나눔스퀘어OTF Bold" w:eastAsia="나눔스퀘어OTF Bold" w:hAnsi="나눔스퀘어OTF Bold"/>
+          <w:sz w:val="24"/>
+          <w:szCs w:val="24"/>
+        </w:rPr>
+      </w:pPr>
+      <w:r>
+        <w:rPr>
+          <w:rFonts w:ascii="나눔스퀘어OTF Bold" w:eastAsia="나눔스퀘어OTF Bold" w:hAnsi="나눔스퀘어OTF Bold"/>
+          <w:noProof/>
           <w:sz w:val="24"/>
           <w:szCs w:val="24"/>
         </w:rPr>
@@ -25579,6 +25999,7 @@
       <w:r>
         <w:rPr>
           <w:rFonts w:ascii="나눔스퀘어OTF Bold" w:eastAsia="나눔스퀘어OTF Bold" w:hAnsi="나눔스퀘어OTF Bold"/>
+          <w:noProof/>
           <w:sz w:val="24"/>
           <w:szCs w:val="24"/>
         </w:rPr>

</xml_diff>